<commit_message>
Dato de caudal equivalente en agua
</commit_message>
<xml_diff>
--- a/doc/correccion_densidad.docx
+++ b/doc/correccion_densidad.docx
@@ -72,11 +72,27 @@
           <w:color w:val="000000"/>
         </w:rPr>
       </w:pPr>
-      <w:r>
-        <w:rPr>
-          <w:color w:val="000000"/>
-        </w:rPr>
-        <w:t>V: Velocidad de avance (Km/h)</w:t>
+      <w:proofErr w:type="spellStart"/>
+      <w:proofErr w:type="gramStart"/>
+      <w:r>
+        <w:rPr>
+          <w:color w:val="000000"/>
+        </w:rPr>
+        <w:t>Qa</w:t>
+      </w:r>
+      <w:proofErr w:type="spellEnd"/>
+      <w:r>
+        <w:rPr>
+          <w:color w:val="000000"/>
+        </w:rPr>
+        <w:t xml:space="preserve"> :</w:t>
+      </w:r>
+      <w:proofErr w:type="gramEnd"/>
+      <w:r>
+        <w:rPr>
+          <w:color w:val="000000"/>
+        </w:rPr>
+        <w:t xml:space="preserve"> Volumen equivalente agua</w:t>
       </w:r>
     </w:p>
     <w:p>
@@ -97,13 +113,7 @@
         <w:rPr>
           <w:color w:val="000000"/>
         </w:rPr>
-        <w:t>d</w:t>
-      </w:r>
-      <w:r>
-        <w:rPr>
-          <w:color w:val="000000"/>
-        </w:rPr>
-        <w:t>: Distancia entre picos (m)</w:t>
+        <w:t>V: Velocidad de avance (Km/h)</w:t>
       </w:r>
     </w:p>
     <w:p>
@@ -120,22 +130,18 @@
           <w:color w:val="000000"/>
         </w:rPr>
       </w:pPr>
-      <w:proofErr w:type="spellStart"/>
-      <w:r>
-        <w:rPr>
-          <w:color w:val="000000"/>
-        </w:rPr>
-        <w:t>pn</w:t>
-      </w:r>
-      <w:proofErr w:type="spellEnd"/>
-      <w:r>
-        <w:rPr>
-          <w:color w:val="000000"/>
-        </w:rPr>
-        <w:t>: Presión nominal (bar)</w:t>
-      </w:r>
-      <w:bookmarkStart w:id="0" w:name="_GoBack"/>
-      <w:bookmarkEnd w:id="0"/>
+      <w:r>
+        <w:rPr>
+          <w:color w:val="000000"/>
+        </w:rPr>
+        <w:t>d</w:t>
+      </w:r>
+      <w:r>
+        <w:rPr>
+          <w:color w:val="000000"/>
+        </w:rPr>
+        <w:t>: Distancia entre picos (m)</w:t>
+      </w:r>
     </w:p>
     <w:p>
       <w:pPr>
@@ -156,14 +162,14 @@
         <w:rPr>
           <w:color w:val="000000"/>
         </w:rPr>
-        <w:t>qn</w:t>
+        <w:t>pn</w:t>
       </w:r>
       <w:proofErr w:type="spellEnd"/>
       <w:r>
         <w:rPr>
           <w:color w:val="000000"/>
         </w:rPr>
-        <w:t>: Caudal nominal (l/min)</w:t>
+        <w:t>: Presión nominal (bar)</w:t>
       </w:r>
     </w:p>
     <w:p>
@@ -180,25 +186,19 @@
           <w:color w:val="000000"/>
         </w:rPr>
       </w:pPr>
-      <w:r>
-        <w:rPr>
-          <w:color w:val="000000"/>
-        </w:rPr>
-        <w:t>pe: Presión efectiva (</w:t>
-      </w:r>
       <w:proofErr w:type="spellStart"/>
       <w:r>
         <w:rPr>
           <w:color w:val="000000"/>
         </w:rPr>
-        <w:t>ó</w:t>
+        <w:t>qn</w:t>
       </w:r>
       <w:proofErr w:type="spellEnd"/>
       <w:r>
         <w:rPr>
           <w:color w:val="000000"/>
         </w:rPr>
-        <w:t xml:space="preserve"> presión de trabajo) (bar)</w:t>
+        <w:t>: Caudal nominal (l/min)</w:t>
       </w:r>
     </w:p>
     <w:p>
@@ -215,6 +215,41 @@
           <w:color w:val="000000"/>
         </w:rPr>
       </w:pPr>
+      <w:r>
+        <w:rPr>
+          <w:color w:val="000000"/>
+        </w:rPr>
+        <w:t>pe: Presión efectiva (</w:t>
+      </w:r>
+      <w:proofErr w:type="spellStart"/>
+      <w:r>
+        <w:rPr>
+          <w:color w:val="000000"/>
+        </w:rPr>
+        <w:t>ó</w:t>
+      </w:r>
+      <w:proofErr w:type="spellEnd"/>
+      <w:r>
+        <w:rPr>
+          <w:color w:val="000000"/>
+        </w:rPr>
+        <w:t xml:space="preserve"> presión de trabajo) (bar)</w:t>
+      </w:r>
+    </w:p>
+    <w:p>
+      <w:pPr>
+        <w:pBdr>
+          <w:top w:val="nil"/>
+          <w:left w:val="nil"/>
+          <w:bottom w:val="nil"/>
+          <w:right w:val="nil"/>
+          <w:between w:val="nil"/>
+        </w:pBdr>
+        <w:spacing w:after="0" w:line="240" w:lineRule="auto"/>
+        <w:rPr>
+          <w:color w:val="000000"/>
+        </w:rPr>
+      </w:pPr>
       <w:proofErr w:type="spellStart"/>
       <w:r>
         <w:rPr>
@@ -292,6 +327,8 @@
             </w:rPr>
             <m:t>Q</m:t>
           </m:r>
+          <w:bookmarkStart w:id="0" w:name="_GoBack"/>
+          <w:bookmarkEnd w:id="0"/>
           <m:r>
             <w:rPr>
               <w:rFonts w:ascii="Cambria Math" w:eastAsia="Cambria Math" w:hAnsi="Cambria Math" w:cs="Cambria Math"/>
@@ -324,6 +361,26 @@
                   <w:rFonts w:ascii="Cambria Math" w:eastAsia="Cambria Math" w:hAnsi="Cambria Math" w:cs="Cambria Math"/>
                 </w:rPr>
                 <m:t>600</m:t>
+              </m:r>
+            </m:num>
+            <m:den>
+              <m:r>
+                <w:rPr>
+                  <w:rFonts w:ascii="Cambria Math" w:eastAsia="Cambria Math" w:hAnsi="Cambria Math" w:cs="Cambria Math"/>
+                </w:rPr>
+                <m:t>V</m:t>
+              </m:r>
+              <m:r>
+                <w:rPr>
+                  <w:rFonts w:ascii="Cambria Math" w:eastAsia="Cambria Math" w:hAnsi="Cambria Math" w:cs="Cambria Math"/>
+                </w:rPr>
+                <m:t>*</m:t>
+              </m:r>
+              <m:r>
+                <w:rPr>
+                  <w:rFonts w:ascii="Cambria Math" w:eastAsia="Cambria Math" w:hAnsi="Cambria Math" w:cs="Cambria Math"/>
+                </w:rPr>
+                <m:t>d</m:t>
               </m:r>
               <m:r>
                 <w:rPr>
@@ -352,26 +409,6 @@
                   </m:r>
                 </m:e>
               </m:rad>
-            </m:num>
-            <m:den>
-              <m:r>
-                <w:rPr>
-                  <w:rFonts w:ascii="Cambria Math" w:eastAsia="Cambria Math" w:hAnsi="Cambria Math" w:cs="Cambria Math"/>
-                </w:rPr>
-                <m:t>V</m:t>
-              </m:r>
-              <m:r>
-                <w:rPr>
-                  <w:rFonts w:ascii="Cambria Math" w:eastAsia="Cambria Math" w:hAnsi="Cambria Math" w:cs="Cambria Math"/>
-                </w:rPr>
-                <m:t>*</m:t>
-              </m:r>
-              <m:r>
-                <w:rPr>
-                  <w:rFonts w:ascii="Cambria Math" w:eastAsia="Cambria Math" w:hAnsi="Cambria Math" w:cs="Cambria Math"/>
-                </w:rPr>
-                <m:t>d</m:t>
-              </m:r>
             </m:den>
           </m:f>
         </m:oMath>
@@ -469,6 +506,128 @@
           </m:f>
         </m:oMath>
       </m:oMathPara>
+    </w:p>
+    <w:p>
+      <w:r>
+        <w:t>Fórmulas para despejar el volumen de pulverización</w:t>
+      </w:r>
+      <w:r>
+        <w:t xml:space="preserve"> equivalente agua</w:t>
+      </w:r>
+      <w:r>
+        <w:t xml:space="preserve"> </w:t>
+      </w:r>
+      <w:proofErr w:type="spellStart"/>
+      <w:r>
+        <w:rPr>
+          <w:b/>
+        </w:rPr>
+        <w:t>Q</w:t>
+      </w:r>
+      <w:r>
+        <w:rPr>
+          <w:b/>
+        </w:rPr>
+        <w:t>a</w:t>
+      </w:r>
+      <w:proofErr w:type="spellEnd"/>
+      <w:r>
+        <w:rPr>
+          <w:b/>
+        </w:rPr>
+        <w:t xml:space="preserve"> (l/</w:t>
+      </w:r>
+      <w:proofErr w:type="spellStart"/>
+      <w:r>
+        <w:rPr>
+          <w:b/>
+        </w:rPr>
+        <w:t>ha</w:t>
+      </w:r>
+      <w:proofErr w:type="spellEnd"/>
+      <w:r>
+        <w:rPr>
+          <w:b/>
+        </w:rPr>
+        <w:t>)</w:t>
+      </w:r>
+    </w:p>
+    <w:p>
+      <w:pPr>
+        <w:jc w:val="center"/>
+        <w:rPr>
+          <w:rFonts w:ascii="Cambria Math" w:eastAsia="Cambria Math" w:hAnsi="Cambria Math" w:cs="Cambria Math"/>
+        </w:rPr>
+      </w:pPr>
+      <m:oMathPara>
+        <m:oMath>
+          <m:r>
+            <w:rPr>
+              <w:rFonts w:ascii="Cambria Math" w:eastAsia="Cambria Math" w:hAnsi="Cambria Math" w:cs="Cambria Math"/>
+            </w:rPr>
+            <m:t>Q</m:t>
+          </m:r>
+          <m:r>
+            <w:rPr>
+              <w:rFonts w:ascii="Cambria Math" w:eastAsia="Cambria Math" w:hAnsi="Cambria Math" w:cs="Cambria Math"/>
+            </w:rPr>
+            <m:t>a</m:t>
+          </m:r>
+          <m:r>
+            <w:rPr>
+              <w:rFonts w:ascii="Cambria Math" w:eastAsia="Cambria Math" w:hAnsi="Cambria Math" w:cs="Cambria Math"/>
+            </w:rPr>
+            <m:t>=</m:t>
+          </m:r>
+          <m:r>
+            <m:rPr>
+              <m:sty m:val="p"/>
+            </m:rPr>
+            <w:rPr>
+              <w:rFonts w:ascii="Cambria Math" w:eastAsia="Cambria Math" w:hAnsi="Cambria Math" w:cs="Cambria Math"/>
+            </w:rPr>
+            <m:t>Q*</m:t>
+          </m:r>
+          <m:rad>
+            <m:radPr>
+              <m:degHide m:val="1"/>
+              <m:ctrlPr>
+                <w:rPr>
+                  <w:rFonts w:ascii="Cambria Math" w:eastAsia="Cambria Math" w:hAnsi="Cambria Math" w:cs="Cambria Math"/>
+                  <w:color w:val="FF0000"/>
+                </w:rPr>
+              </m:ctrlPr>
+            </m:radPr>
+            <m:deg/>
+            <m:e>
+              <m:r>
+                <w:rPr>
+                  <w:rFonts w:ascii="Cambria Math" w:eastAsia="Cambria Math" w:hAnsi="Cambria Math" w:cs="Cambria Math"/>
+                  <w:color w:val="FF0000"/>
+                </w:rPr>
+                <m:t>D</m:t>
+              </m:r>
+            </m:e>
+          </m:rad>
+          <m:r>
+            <m:rPr>
+              <m:sty m:val="p"/>
+            </m:rPr>
+            <w:rPr>
+              <w:rFonts w:ascii="Cambria Math" w:eastAsia="Cambria Math" w:hAnsi="Cambria Math" w:cs="Cambria Math"/>
+            </w:rPr>
+            <m:t xml:space="preserve"> </m:t>
+          </m:r>
+        </m:oMath>
+      </m:oMathPara>
+    </w:p>
+    <w:p>
+      <w:pPr>
+        <w:jc w:val="center"/>
+        <w:rPr>
+          <w:rFonts w:ascii="Cambria Math" w:eastAsia="Cambria Math" w:hAnsi="Cambria Math" w:cs="Cambria Math"/>
+        </w:rPr>
+      </w:pPr>
     </w:p>
     <w:p>
       <w:r>

</xml_diff>